<commit_message>
Inclusão do executável do quali.
</commit_message>
<xml_diff>
--- a/qualificação geral.docx
+++ b/qualificação geral.docx
@@ -49,12 +49,6 @@
               </w:rPr>
               <w:t>DADOS GERAIS DE QUALIFICAÇÃO</w:t>
             </w:r>
-            <w:r>
-              <w:rPr>
-                <w:rFonts w:ascii="Arial" w:hAnsi="Arial" w:cs="Arial"/>
-              </w:rPr>
-              <w:t xml:space="preserve"> (Suspeito Detido)</w:t>
-            </w:r>
           </w:p>
         </w:tc>
       </w:tr>
@@ -101,11 +95,15 @@
               <w:jc w:val="center"/>
               <w:rPr>
                 <w:rFonts w:ascii="Arial" w:hAnsi="Arial" w:cs="Arial"/>
+                <w:sz w:val="12"/>
+                <w:szCs w:val="12"/>
               </w:rPr>
             </w:pPr>
             <w:r>
               <w:rPr>
                 <w:noProof/>
+                <w:sz w:val="12"/>
+                <w:szCs w:val="12"/>
               </w:rPr>
               <w:t>{Imagem}</w:t>
             </w:r>
@@ -1037,25 +1035,7 @@
               <w:rPr>
                 <w:rFonts w:ascii="Arial" w:hAnsi="Arial" w:cs="Arial"/>
               </w:rPr>
-              <w:t>N</w:t>
-            </w:r>
-            <w:r>
-              <w:rPr>
-                <w:rFonts w:ascii="Arial" w:hAnsi="Arial" w:cs="Arial"/>
-              </w:rPr>
-              <w:t>7</w:t>
-            </w:r>
-            <w:r>
-              <w:rPr>
-                <w:rFonts w:ascii="Arial" w:hAnsi="Arial" w:cs="Arial"/>
-              </w:rPr>
-              <w:t>D</w:t>
-            </w:r>
-            <w:r>
-              <w:rPr>
-                <w:rFonts w:ascii="Arial" w:hAnsi="Arial" w:cs="Arial"/>
-              </w:rPr>
-              <w:t>8</w:t>
+              <w:t>N7D8</w:t>
             </w:r>
           </w:p>
         </w:tc>

</xml_diff>